<commit_message>
Add videos to GEOG0186
</commit_message>
<xml_diff>
--- a/tasks/Task_One.docx
+++ b/tasks/Task_One.docx
@@ -5,93 +5,203 @@
     <w:p>
       <w:pPr>
         <w:rPr>
+          <w:rFonts w:ascii="Calibri" w:hAnsi="Calibri" w:cs="Calibri"/>
           <w:b/>
           <w:bCs/>
-        </w:rPr>
-      </w:pPr>
-      <w:r>
-        <w:rPr>
+          <w:sz w:val="20"/>
+          <w:szCs w:val="20"/>
+        </w:rPr>
+      </w:pPr>
+      <w:r>
+        <w:rPr>
+          <w:rFonts w:ascii="Calibri" w:hAnsi="Calibri" w:cs="Calibri"/>
           <w:b/>
           <w:bCs/>
+          <w:sz w:val="20"/>
+          <w:szCs w:val="20"/>
         </w:rPr>
         <w:t>Task One</w:t>
       </w:r>
       <w:r>
         <w:rPr>
+          <w:rFonts w:ascii="Calibri" w:hAnsi="Calibri" w:cs="Calibri"/>
           <w:b/>
           <w:bCs/>
+          <w:sz w:val="20"/>
+          <w:szCs w:val="20"/>
         </w:rPr>
         <w:t xml:space="preserve">: </w:t>
       </w:r>
       <w:r>
         <w:rPr>
+          <w:rFonts w:ascii="Calibri" w:hAnsi="Calibri" w:cs="Calibri"/>
           <w:b/>
           <w:bCs/>
+          <w:sz w:val="20"/>
+          <w:szCs w:val="20"/>
         </w:rPr>
         <w:t xml:space="preserve">Stormwater Drainage </w:t>
       </w:r>
       <w:r>
         <w:rPr>
+          <w:rFonts w:ascii="Calibri" w:hAnsi="Calibri" w:cs="Calibri"/>
           <w:b/>
           <w:bCs/>
+          <w:sz w:val="20"/>
+          <w:szCs w:val="20"/>
         </w:rPr>
         <w:t xml:space="preserve">Infrastructure </w:t>
       </w:r>
       <w:r>
         <w:rPr>
+          <w:rFonts w:ascii="Calibri" w:hAnsi="Calibri" w:cs="Calibri"/>
           <w:b/>
           <w:bCs/>
+          <w:sz w:val="20"/>
+          <w:szCs w:val="20"/>
         </w:rPr>
         <w:t>Survey and Data Entry</w:t>
       </w:r>
     </w:p>
-    <w:p/>
-    <w:p>
-      <w:r>
+    <w:p>
+      <w:pPr>
+        <w:rPr>
+          <w:rFonts w:ascii="Calibri" w:hAnsi="Calibri" w:cs="Calibri"/>
+          <w:sz w:val="20"/>
+          <w:szCs w:val="20"/>
+        </w:rPr>
+      </w:pPr>
+    </w:p>
+    <w:p>
+      <w:pPr>
+        <w:rPr>
+          <w:rFonts w:ascii="Calibri" w:hAnsi="Calibri" w:cs="Calibri"/>
+          <w:sz w:val="20"/>
+          <w:szCs w:val="20"/>
+        </w:rPr>
+      </w:pPr>
+      <w:r>
+        <w:rPr>
+          <w:rFonts w:ascii="Calibri" w:hAnsi="Calibri" w:cs="Calibri"/>
+          <w:sz w:val="20"/>
+          <w:szCs w:val="20"/>
+        </w:rPr>
         <w:t>In Accra, June-July 2024, we carried out a stormwater drainage survey to identify exposed</w:t>
       </w:r>
       <w:r>
+        <w:rPr>
+          <w:rFonts w:ascii="Calibri" w:hAnsi="Calibri" w:cs="Calibri"/>
+          <w:sz w:val="20"/>
+          <w:szCs w:val="20"/>
+        </w:rPr>
         <w:t xml:space="preserve"> stormwater drainage points along street segments</w:t>
       </w:r>
       <w:r>
+        <w:rPr>
+          <w:rFonts w:ascii="Calibri" w:hAnsi="Calibri" w:cs="Calibri"/>
+          <w:sz w:val="20"/>
+          <w:szCs w:val="20"/>
+        </w:rPr>
         <w:t xml:space="preserve"> that </w:t>
       </w:r>
       <w:r>
+        <w:rPr>
+          <w:rFonts w:ascii="Calibri" w:hAnsi="Calibri" w:cs="Calibri"/>
+          <w:sz w:val="20"/>
+          <w:szCs w:val="20"/>
+        </w:rPr>
         <w:t>we</w:t>
       </w:r>
       <w:r>
-        <w:t>re clogged with solid water (i.e., plastics and rubbish)</w:t>
-      </w:r>
-      <w:r>
-        <w:t xml:space="preserve"> </w:t>
-      </w:r>
-      <w:r>
-        <w:t xml:space="preserve">and stagnated for the purpose </w:t>
-      </w:r>
-      <w:r>
+        <w:rPr>
+          <w:rFonts w:ascii="Calibri" w:hAnsi="Calibri" w:cs="Calibri"/>
+          <w:sz w:val="20"/>
+          <w:szCs w:val="20"/>
+        </w:rPr>
+        <w:t xml:space="preserve">re clogged with solid water (i.e., plastics and rubbish) and stagnated for the purpose </w:t>
+      </w:r>
+      <w:r>
+        <w:rPr>
+          <w:rFonts w:ascii="Calibri" w:hAnsi="Calibri" w:cs="Calibri"/>
+          <w:sz w:val="20"/>
+          <w:szCs w:val="20"/>
+        </w:rPr>
         <w:t xml:space="preserve">of reducing the burden of poor environmental sanitation and </w:t>
       </w:r>
       <w:r>
+        <w:rPr>
+          <w:rFonts w:ascii="Calibri" w:hAnsi="Calibri" w:cs="Calibri"/>
+          <w:sz w:val="20"/>
+          <w:szCs w:val="20"/>
+        </w:rPr>
         <w:t>risk of mosquito-borne infestation.</w:t>
       </w:r>
     </w:p>
-    <w:p/>
-    <w:p>
-      <w:r>
+    <w:p>
+      <w:pPr>
+        <w:rPr>
+          <w:rFonts w:ascii="Calibri" w:hAnsi="Calibri" w:cs="Calibri"/>
+          <w:sz w:val="20"/>
+          <w:szCs w:val="20"/>
+        </w:rPr>
+      </w:pPr>
+    </w:p>
+    <w:p>
+      <w:pPr>
+        <w:rPr>
+          <w:rFonts w:ascii="Calibri" w:hAnsi="Calibri" w:cs="Calibri"/>
+          <w:sz w:val="20"/>
+          <w:szCs w:val="20"/>
+        </w:rPr>
+      </w:pPr>
+      <w:r>
+        <w:rPr>
+          <w:rFonts w:ascii="Calibri" w:hAnsi="Calibri" w:cs="Calibri"/>
+          <w:sz w:val="20"/>
+          <w:szCs w:val="20"/>
+        </w:rPr>
         <w:t xml:space="preserve">Following information has been captured </w:t>
       </w:r>
       <w:r>
+        <w:rPr>
+          <w:rFonts w:ascii="Calibri" w:hAnsi="Calibri" w:cs="Calibri"/>
+          <w:sz w:val="20"/>
+          <w:szCs w:val="20"/>
+        </w:rPr>
         <w:t xml:space="preserve">in annotated </w:t>
       </w:r>
       <w:r>
+        <w:rPr>
+          <w:rFonts w:ascii="Calibri" w:hAnsi="Calibri" w:cs="Calibri"/>
+          <w:sz w:val="20"/>
+          <w:szCs w:val="20"/>
+        </w:rPr>
         <w:t>images:</w:t>
       </w:r>
     </w:p>
-    <w:p/>
-    <w:p>
-      <w:r>
-        <w:rPr>
+    <w:p>
+      <w:pPr>
+        <w:rPr>
+          <w:rFonts w:ascii="Calibri" w:hAnsi="Calibri" w:cs="Calibri"/>
+          <w:sz w:val="20"/>
+          <w:szCs w:val="20"/>
+        </w:rPr>
+      </w:pPr>
+    </w:p>
+    <w:p>
+      <w:pPr>
+        <w:rPr>
+          <w:rFonts w:ascii="Calibri" w:hAnsi="Calibri" w:cs="Calibri"/>
+          <w:sz w:val="20"/>
+          <w:szCs w:val="20"/>
+        </w:rPr>
+      </w:pPr>
+      <w:r>
+        <w:rPr>
+          <w:rFonts w:ascii="Calibri" w:hAnsi="Calibri" w:cs="Calibri"/>
           <w:noProof/>
+          <w:sz w:val="20"/>
+          <w:szCs w:val="20"/>
         </w:rPr>
         <w:drawing>
           <wp:inline distT="0" distB="0" distL="0" distR="0" wp14:anchorId="4FA3ACA2" wp14:editId="47E0C786">
@@ -136,31 +246,89 @@
         </w:drawing>
       </w:r>
     </w:p>
-    <w:p/>
-    <w:p>
-      <w:r>
+    <w:p>
+      <w:pPr>
+        <w:rPr>
+          <w:rFonts w:ascii="Calibri" w:hAnsi="Calibri" w:cs="Calibri"/>
+          <w:sz w:val="20"/>
+          <w:szCs w:val="20"/>
+        </w:rPr>
+      </w:pPr>
+    </w:p>
+    <w:p>
+      <w:pPr>
+        <w:rPr>
+          <w:rFonts w:ascii="Calibri" w:hAnsi="Calibri" w:cs="Calibri"/>
+          <w:sz w:val="20"/>
+          <w:szCs w:val="20"/>
+        </w:rPr>
+      </w:pPr>
+      <w:r>
+        <w:rPr>
+          <w:rFonts w:ascii="Calibri" w:hAnsi="Calibri" w:cs="Calibri"/>
+          <w:sz w:val="20"/>
+          <w:szCs w:val="20"/>
+        </w:rPr>
         <w:t xml:space="preserve">Use the information </w:t>
       </w:r>
       <w:r>
+        <w:rPr>
+          <w:rFonts w:ascii="Calibri" w:hAnsi="Calibri" w:cs="Calibri"/>
+          <w:sz w:val="20"/>
+          <w:szCs w:val="20"/>
+        </w:rPr>
         <w:t xml:space="preserve">inside </w:t>
       </w:r>
       <w:r>
+        <w:rPr>
+          <w:rFonts w:ascii="Calibri" w:hAnsi="Calibri" w:cs="Calibri"/>
+          <w:sz w:val="20"/>
+          <w:szCs w:val="20"/>
+        </w:rPr>
         <w:t xml:space="preserve">the </w:t>
       </w:r>
       <w:r>
+        <w:rPr>
+          <w:rFonts w:ascii="Calibri" w:hAnsi="Calibri" w:cs="Calibri"/>
+          <w:sz w:val="20"/>
+          <w:szCs w:val="20"/>
+        </w:rPr>
         <w:t xml:space="preserve">images’ text box </w:t>
       </w:r>
       <w:r>
+        <w:rPr>
+          <w:rFonts w:ascii="Calibri" w:hAnsi="Calibri" w:cs="Calibri"/>
+          <w:sz w:val="20"/>
+          <w:szCs w:val="20"/>
+        </w:rPr>
         <w:t>to c</w:t>
       </w:r>
       <w:r>
+        <w:rPr>
+          <w:rFonts w:ascii="Calibri" w:hAnsi="Calibri" w:cs="Calibri"/>
+          <w:sz w:val="20"/>
+          <w:szCs w:val="20"/>
+        </w:rPr>
         <w:t>onstruct</w:t>
       </w:r>
       <w:r>
+        <w:rPr>
+          <w:rFonts w:ascii="Calibri" w:hAnsi="Calibri" w:cs="Calibri"/>
+          <w:sz w:val="20"/>
+          <w:szCs w:val="20"/>
+        </w:rPr>
         <w:t xml:space="preserve"> a data frame in RStudio. </w:t>
       </w:r>
     </w:p>
-    <w:p/>
+    <w:p>
+      <w:pPr>
+        <w:rPr>
+          <w:rFonts w:ascii="Calibri" w:hAnsi="Calibri" w:cs="Calibri"/>
+          <w:sz w:val="20"/>
+          <w:szCs w:val="20"/>
+        </w:rPr>
+      </w:pPr>
+    </w:p>
     <w:p>
       <w:pPr>
         <w:pStyle w:val="ListParagraph"/>
@@ -168,27 +336,60 @@
           <w:ilvl w:val="0"/>
           <w:numId w:val="2"/>
         </w:numPr>
-      </w:pPr>
-      <w:r>
+        <w:rPr>
+          <w:rFonts w:ascii="Calibri" w:hAnsi="Calibri" w:cs="Calibri"/>
+          <w:sz w:val="20"/>
+          <w:szCs w:val="20"/>
+        </w:rPr>
+      </w:pPr>
+      <w:r>
+        <w:rPr>
+          <w:rFonts w:ascii="Calibri" w:hAnsi="Calibri" w:cs="Calibri"/>
+          <w:sz w:val="20"/>
+          <w:szCs w:val="20"/>
+        </w:rPr>
         <w:t xml:space="preserve">Use the </w:t>
       </w:r>
       <w:r>
         <w:rPr>
+          <w:rFonts w:ascii="Calibri" w:hAnsi="Calibri" w:cs="Calibri"/>
           <w:b/>
           <w:bCs/>
+          <w:sz w:val="20"/>
+          <w:szCs w:val="20"/>
         </w:rPr>
         <w:t>c( )</w:t>
       </w:r>
       <w:r>
+        <w:rPr>
+          <w:rFonts w:ascii="Calibri" w:hAnsi="Calibri" w:cs="Calibri"/>
+          <w:sz w:val="20"/>
+          <w:szCs w:val="20"/>
+        </w:rPr>
         <w:t xml:space="preserve"> function with assignment operator (&lt;-) to </w:t>
       </w:r>
       <w:r>
+        <w:rPr>
+          <w:rFonts w:ascii="Calibri" w:hAnsi="Calibri" w:cs="Calibri"/>
+          <w:sz w:val="20"/>
+          <w:szCs w:val="20"/>
+        </w:rPr>
         <w:t>create the following vector objects</w:t>
       </w:r>
       <w:r>
+        <w:rPr>
+          <w:rFonts w:ascii="Calibri" w:hAnsi="Calibri" w:cs="Calibri"/>
+          <w:sz w:val="20"/>
+          <w:szCs w:val="20"/>
+        </w:rPr>
         <w:t xml:space="preserve"> with the names</w:t>
       </w:r>
       <w:r>
+        <w:rPr>
+          <w:rFonts w:ascii="Calibri" w:hAnsi="Calibri" w:cs="Calibri"/>
+          <w:sz w:val="20"/>
+          <w:szCs w:val="20"/>
+        </w:rPr>
         <w:t>:</w:t>
       </w:r>
     </w:p>
@@ -199,20 +400,38 @@
           <w:ilvl w:val="0"/>
           <w:numId w:val="1"/>
         </w:numPr>
+        <w:rPr>
+          <w:rFonts w:ascii="Calibri" w:hAnsi="Calibri" w:cs="Calibri"/>
+          <w:sz w:val="20"/>
+          <w:szCs w:val="20"/>
+        </w:rPr>
       </w:pPr>
       <w:proofErr w:type="spellStart"/>
       <w:r>
         <w:rPr>
+          <w:rFonts w:ascii="Calibri" w:hAnsi="Calibri" w:cs="Calibri"/>
           <w:b/>
           <w:bCs/>
+          <w:sz w:val="20"/>
+          <w:szCs w:val="20"/>
         </w:rPr>
         <w:t>GoProID</w:t>
       </w:r>
       <w:proofErr w:type="spellEnd"/>
       <w:r>
+        <w:rPr>
+          <w:rFonts w:ascii="Calibri" w:hAnsi="Calibri" w:cs="Calibri"/>
+          <w:sz w:val="20"/>
+          <w:szCs w:val="20"/>
+        </w:rPr>
         <w:t xml:space="preserve">: it </w:t>
       </w:r>
       <w:r>
+        <w:rPr>
+          <w:rFonts w:ascii="Calibri" w:hAnsi="Calibri" w:cs="Calibri"/>
+          <w:sz w:val="20"/>
+          <w:szCs w:val="20"/>
+        </w:rPr>
         <w:t>contains the image ID numbers</w:t>
       </w:r>
     </w:p>
@@ -223,18 +442,36 @@
           <w:ilvl w:val="0"/>
           <w:numId w:val="1"/>
         </w:numPr>
-      </w:pPr>
-      <w:r>
-        <w:rPr>
+        <w:rPr>
+          <w:rFonts w:ascii="Calibri" w:hAnsi="Calibri" w:cs="Calibri"/>
+          <w:sz w:val="20"/>
+          <w:szCs w:val="20"/>
+        </w:rPr>
+      </w:pPr>
+      <w:r>
+        <w:rPr>
+          <w:rFonts w:ascii="Calibri" w:hAnsi="Calibri" w:cs="Calibri"/>
           <w:b/>
           <w:bCs/>
+          <w:sz w:val="20"/>
+          <w:szCs w:val="20"/>
         </w:rPr>
         <w:t>Latitude</w:t>
       </w:r>
       <w:r>
+        <w:rPr>
+          <w:rFonts w:ascii="Calibri" w:hAnsi="Calibri" w:cs="Calibri"/>
+          <w:sz w:val="20"/>
+          <w:szCs w:val="20"/>
+        </w:rPr>
         <w:t xml:space="preserve">: it </w:t>
       </w:r>
       <w:r>
+        <w:rPr>
+          <w:rFonts w:ascii="Calibri" w:hAnsi="Calibri" w:cs="Calibri"/>
+          <w:sz w:val="20"/>
+          <w:szCs w:val="20"/>
+        </w:rPr>
         <w:t>contains the y-coordinate of surveyed location</w:t>
       </w:r>
     </w:p>
@@ -245,25 +482,37 @@
           <w:ilvl w:val="0"/>
           <w:numId w:val="1"/>
         </w:numPr>
-      </w:pPr>
-      <w:r>
-        <w:rPr>
+        <w:rPr>
+          <w:rFonts w:ascii="Calibri" w:hAnsi="Calibri" w:cs="Calibri"/>
+          <w:sz w:val="20"/>
+          <w:szCs w:val="20"/>
+        </w:rPr>
+      </w:pPr>
+      <w:r>
+        <w:rPr>
+          <w:rFonts w:ascii="Calibri" w:hAnsi="Calibri" w:cs="Calibri"/>
           <w:b/>
           <w:bCs/>
+          <w:sz w:val="20"/>
+          <w:szCs w:val="20"/>
         </w:rPr>
         <w:t>Longitude</w:t>
       </w:r>
       <w:r>
+        <w:rPr>
+          <w:rFonts w:ascii="Calibri" w:hAnsi="Calibri" w:cs="Calibri"/>
+          <w:sz w:val="20"/>
+          <w:szCs w:val="20"/>
+        </w:rPr>
         <w:t xml:space="preserve">: it </w:t>
       </w:r>
       <w:r>
-        <w:t xml:space="preserve">contains the </w:t>
-      </w:r>
-      <w:r>
-        <w:t>x</w:t>
-      </w:r>
-      <w:r>
-        <w:t>-coordinate of surveyed location</w:t>
+        <w:rPr>
+          <w:rFonts w:ascii="Calibri" w:hAnsi="Calibri" w:cs="Calibri"/>
+          <w:sz w:val="20"/>
+          <w:szCs w:val="20"/>
+        </w:rPr>
+        <w:t>contains the x-coordinate of surveyed location</w:t>
       </w:r>
     </w:p>
     <w:p>
@@ -273,18 +522,36 @@
           <w:ilvl w:val="0"/>
           <w:numId w:val="1"/>
         </w:numPr>
-      </w:pPr>
-      <w:r>
-        <w:rPr>
+        <w:rPr>
+          <w:rFonts w:ascii="Calibri" w:hAnsi="Calibri" w:cs="Calibri"/>
+          <w:sz w:val="20"/>
+          <w:szCs w:val="20"/>
+        </w:rPr>
+      </w:pPr>
+      <w:r>
+        <w:rPr>
+          <w:rFonts w:ascii="Calibri" w:hAnsi="Calibri" w:cs="Calibri"/>
           <w:b/>
           <w:bCs/>
+          <w:sz w:val="20"/>
+          <w:szCs w:val="20"/>
         </w:rPr>
         <w:t>Sanitation</w:t>
       </w:r>
       <w:r>
+        <w:rPr>
+          <w:rFonts w:ascii="Calibri" w:hAnsi="Calibri" w:cs="Calibri"/>
+          <w:sz w:val="20"/>
+          <w:szCs w:val="20"/>
+        </w:rPr>
         <w:t xml:space="preserve">: it </w:t>
       </w:r>
       <w:r>
+        <w:rPr>
+          <w:rFonts w:ascii="Calibri" w:hAnsi="Calibri" w:cs="Calibri"/>
+          <w:sz w:val="20"/>
+          <w:szCs w:val="20"/>
+        </w:rPr>
         <w:t>contains information about the sanitation state of drain</w:t>
       </w:r>
     </w:p>
@@ -295,20 +562,38 @@
           <w:ilvl w:val="0"/>
           <w:numId w:val="1"/>
         </w:numPr>
+        <w:rPr>
+          <w:rFonts w:ascii="Calibri" w:hAnsi="Calibri" w:cs="Calibri"/>
+          <w:sz w:val="20"/>
+          <w:szCs w:val="20"/>
+        </w:rPr>
       </w:pPr>
       <w:proofErr w:type="spellStart"/>
       <w:r>
         <w:rPr>
+          <w:rFonts w:ascii="Calibri" w:hAnsi="Calibri" w:cs="Calibri"/>
           <w:b/>
           <w:bCs/>
+          <w:sz w:val="20"/>
+          <w:szCs w:val="20"/>
         </w:rPr>
         <w:t>SolidWaste</w:t>
       </w:r>
       <w:proofErr w:type="spellEnd"/>
       <w:r>
+        <w:rPr>
+          <w:rFonts w:ascii="Calibri" w:hAnsi="Calibri" w:cs="Calibri"/>
+          <w:sz w:val="20"/>
+          <w:szCs w:val="20"/>
+        </w:rPr>
         <w:t xml:space="preserve">: it </w:t>
       </w:r>
       <w:r>
+        <w:rPr>
+          <w:rFonts w:ascii="Calibri" w:hAnsi="Calibri" w:cs="Calibri"/>
+          <w:sz w:val="20"/>
+          <w:szCs w:val="20"/>
+        </w:rPr>
         <w:t>describes presence or absence of solid waste materials in drain</w:t>
       </w:r>
     </w:p>
@@ -319,21 +604,44 @@
           <w:ilvl w:val="0"/>
           <w:numId w:val="1"/>
         </w:numPr>
-      </w:pPr>
-      <w:r>
-        <w:rPr>
+        <w:rPr>
+          <w:rFonts w:ascii="Calibri" w:hAnsi="Calibri" w:cs="Calibri"/>
+          <w:sz w:val="20"/>
+          <w:szCs w:val="20"/>
+        </w:rPr>
+      </w:pPr>
+      <w:r>
+        <w:rPr>
+          <w:rFonts w:ascii="Calibri" w:hAnsi="Calibri" w:cs="Calibri"/>
           <w:b/>
           <w:bCs/>
+          <w:sz w:val="20"/>
+          <w:szCs w:val="20"/>
         </w:rPr>
         <w:t>Structure</w:t>
       </w:r>
       <w:r>
+        <w:rPr>
+          <w:rFonts w:ascii="Calibri" w:hAnsi="Calibri" w:cs="Calibri"/>
+          <w:sz w:val="20"/>
+          <w:szCs w:val="20"/>
+        </w:rPr>
         <w:t>:</w:t>
       </w:r>
       <w:r>
+        <w:rPr>
+          <w:rFonts w:ascii="Calibri" w:hAnsi="Calibri" w:cs="Calibri"/>
+          <w:sz w:val="20"/>
+          <w:szCs w:val="20"/>
+        </w:rPr>
         <w:t xml:space="preserve"> </w:t>
       </w:r>
       <w:r>
+        <w:rPr>
+          <w:rFonts w:ascii="Calibri" w:hAnsi="Calibri" w:cs="Calibri"/>
+          <w:sz w:val="20"/>
+          <w:szCs w:val="20"/>
+        </w:rPr>
         <w:t>it describes whether the structure of the drain was damaged (or not) or it being a “run off” drain</w:t>
       </w:r>
     </w:p>
@@ -344,24 +652,44 @@
           <w:ilvl w:val="0"/>
           <w:numId w:val="1"/>
         </w:numPr>
-      </w:pPr>
-      <w:r>
-        <w:rPr>
+        <w:rPr>
+          <w:rFonts w:ascii="Calibri" w:hAnsi="Calibri" w:cs="Calibri"/>
+          <w:sz w:val="20"/>
+          <w:szCs w:val="20"/>
+        </w:rPr>
+      </w:pPr>
+      <w:r>
+        <w:rPr>
+          <w:rFonts w:ascii="Calibri" w:hAnsi="Calibri" w:cs="Calibri"/>
           <w:b/>
           <w:bCs/>
+          <w:sz w:val="20"/>
+          <w:szCs w:val="20"/>
         </w:rPr>
         <w:t>Stagnation</w:t>
       </w:r>
       <w:r>
-        <w:t>:</w:t>
-      </w:r>
-      <w:r>
+        <w:rPr>
+          <w:rFonts w:ascii="Calibri" w:hAnsi="Calibri" w:cs="Calibri"/>
+          <w:sz w:val="20"/>
+          <w:szCs w:val="20"/>
+        </w:rPr>
+        <w:t xml:space="preserve">: </w:t>
+      </w:r>
+      <w:r>
+        <w:rPr>
+          <w:rFonts w:ascii="Calibri" w:hAnsi="Calibri" w:cs="Calibri"/>
+          <w:sz w:val="20"/>
+          <w:szCs w:val="20"/>
+        </w:rPr>
         <w:t xml:space="preserve"> </w:t>
       </w:r>
       <w:r>
-        <w:t xml:space="preserve"> </w:t>
-      </w:r>
-      <w:r>
+        <w:rPr>
+          <w:rFonts w:ascii="Calibri" w:hAnsi="Calibri" w:cs="Calibri"/>
+          <w:sz w:val="20"/>
+          <w:szCs w:val="20"/>
+        </w:rPr>
         <w:t>refers to flow obstruction in drain resulting in it be stagnated</w:t>
       </w:r>
     </w:p>
@@ -372,22 +700,40 @@
           <w:ilvl w:val="0"/>
           <w:numId w:val="1"/>
         </w:numPr>
-      </w:pPr>
-      <w:r>
-        <w:rPr>
+        <w:rPr>
+          <w:rFonts w:ascii="Calibri" w:hAnsi="Calibri" w:cs="Calibri"/>
+          <w:sz w:val="20"/>
+          <w:szCs w:val="20"/>
+        </w:rPr>
+      </w:pPr>
+      <w:r>
+        <w:rPr>
+          <w:rFonts w:ascii="Calibri" w:hAnsi="Calibri" w:cs="Calibri"/>
           <w:b/>
           <w:bCs/>
+          <w:sz w:val="20"/>
+          <w:szCs w:val="20"/>
         </w:rPr>
         <w:t>Mosquitoes</w:t>
       </w:r>
       <w:r>
-        <w:t>:</w:t>
-      </w:r>
-      <w:r>
-        <w:t xml:space="preserve"> refers to evidence of mosquito breeding in drain due to condition</w:t>
-      </w:r>
-    </w:p>
-    <w:p/>
+        <w:rPr>
+          <w:rFonts w:ascii="Calibri" w:hAnsi="Calibri" w:cs="Calibri"/>
+          <w:sz w:val="20"/>
+          <w:szCs w:val="20"/>
+        </w:rPr>
+        <w:t>: refers to evidence of mosquito breeding in drain due to condition</w:t>
+      </w:r>
+    </w:p>
+    <w:p>
+      <w:pPr>
+        <w:rPr>
+          <w:rFonts w:ascii="Calibri" w:hAnsi="Calibri" w:cs="Calibri"/>
+          <w:sz w:val="20"/>
+          <w:szCs w:val="20"/>
+        </w:rPr>
+      </w:pPr>
+    </w:p>
     <w:p>
       <w:pPr>
         <w:pStyle w:val="ListParagraph"/>
@@ -395,35 +741,66 @@
           <w:ilvl w:val="0"/>
           <w:numId w:val="2"/>
         </w:numPr>
-      </w:pPr>
-      <w:r>
+        <w:rPr>
+          <w:rFonts w:ascii="Calibri" w:hAnsi="Calibri" w:cs="Calibri"/>
+          <w:sz w:val="20"/>
+          <w:szCs w:val="20"/>
+        </w:rPr>
+      </w:pPr>
+      <w:r>
+        <w:rPr>
+          <w:rFonts w:ascii="Calibri" w:hAnsi="Calibri" w:cs="Calibri"/>
+          <w:sz w:val="20"/>
+          <w:szCs w:val="20"/>
+        </w:rPr>
         <w:t xml:space="preserve">Use the </w:t>
       </w:r>
       <w:proofErr w:type="spellStart"/>
       <w:r>
         <w:rPr>
+          <w:rFonts w:ascii="Calibri" w:hAnsi="Calibri" w:cs="Calibri"/>
           <w:b/>
           <w:bCs/>
+          <w:sz w:val="20"/>
+          <w:szCs w:val="20"/>
         </w:rPr>
         <w:t>data.frame</w:t>
       </w:r>
       <w:proofErr w:type="spellEnd"/>
       <w:r>
         <w:rPr>
+          <w:rFonts w:ascii="Calibri" w:hAnsi="Calibri" w:cs="Calibri"/>
           <w:b/>
           <w:bCs/>
+          <w:sz w:val="20"/>
+          <w:szCs w:val="20"/>
         </w:rPr>
         <w:t>( )</w:t>
       </w:r>
       <w:r>
+        <w:rPr>
+          <w:rFonts w:ascii="Calibri" w:hAnsi="Calibri" w:cs="Calibri"/>
+          <w:sz w:val="20"/>
+          <w:szCs w:val="20"/>
+        </w:rPr>
         <w:t xml:space="preserve"> with the assignment operator (&lt;-) to create the data frame object `</w:t>
       </w:r>
       <w:proofErr w:type="spellStart"/>
       <w:r>
+        <w:rPr>
+          <w:rFonts w:ascii="Calibri" w:hAnsi="Calibri" w:cs="Calibri"/>
+          <w:sz w:val="20"/>
+          <w:szCs w:val="20"/>
+        </w:rPr>
         <w:t>drainage_data</w:t>
       </w:r>
       <w:proofErr w:type="spellEnd"/>
       <w:r>
+        <w:rPr>
+          <w:rFonts w:ascii="Calibri" w:hAnsi="Calibri" w:cs="Calibri"/>
+          <w:sz w:val="20"/>
+          <w:szCs w:val="20"/>
+        </w:rPr>
         <w:t>`.</w:t>
       </w:r>
     </w:p>
@@ -434,81 +811,108 @@
           <w:ilvl w:val="0"/>
           <w:numId w:val="2"/>
         </w:numPr>
-      </w:pPr>
-      <w:r>
+        <w:rPr>
+          <w:rFonts w:ascii="Calibri" w:hAnsi="Calibri" w:cs="Calibri"/>
+          <w:sz w:val="20"/>
+          <w:szCs w:val="20"/>
+        </w:rPr>
+      </w:pPr>
+      <w:r>
+        <w:rPr>
+          <w:rFonts w:ascii="Calibri" w:hAnsi="Calibri" w:cs="Calibri"/>
+          <w:sz w:val="20"/>
+          <w:szCs w:val="20"/>
+        </w:rPr>
         <w:t xml:space="preserve">Use the following row conditions i.e., drains classified as having </w:t>
       </w:r>
       <w:r>
         <w:rPr>
+          <w:rFonts w:ascii="Calibri" w:hAnsi="Calibri" w:cs="Calibri"/>
           <w:b/>
           <w:bCs/>
+          <w:sz w:val="20"/>
+          <w:szCs w:val="20"/>
         </w:rPr>
         <w:t>Poor</w:t>
       </w:r>
       <w:r>
+        <w:rPr>
+          <w:rFonts w:ascii="Calibri" w:hAnsi="Calibri" w:cs="Calibri"/>
+          <w:sz w:val="20"/>
+          <w:szCs w:val="20"/>
+        </w:rPr>
         <w:t xml:space="preserve"> sanitary state </w:t>
       </w:r>
       <w:r>
         <w:rPr>
+          <w:rFonts w:ascii="Calibri" w:hAnsi="Calibri" w:cs="Calibri"/>
           <w:b/>
           <w:bCs/>
+          <w:sz w:val="20"/>
+          <w:szCs w:val="20"/>
         </w:rPr>
         <w:t>AND</w:t>
       </w:r>
       <w:r>
+        <w:rPr>
+          <w:rFonts w:ascii="Calibri" w:hAnsi="Calibri" w:cs="Calibri"/>
+          <w:sz w:val="20"/>
+          <w:szCs w:val="20"/>
+        </w:rPr>
         <w:t xml:space="preserve"> it is a </w:t>
       </w:r>
       <w:r>
         <w:rPr>
+          <w:rFonts w:ascii="Calibri" w:hAnsi="Calibri" w:cs="Calibri"/>
           <w:b/>
           <w:bCs/>
-        </w:rPr>
-        <w:t>B</w:t>
-      </w:r>
-      <w:r>
-        <w:rPr>
-          <w:b/>
-          <w:bCs/>
-        </w:rPr>
-        <w:t xml:space="preserve">reeding </w:t>
-      </w:r>
-      <w:r>
-        <w:rPr>
-          <w:b/>
-          <w:bCs/>
-        </w:rPr>
-        <w:t>S</w:t>
-      </w:r>
-      <w:r>
-        <w:rPr>
-          <w:b/>
-          <w:bCs/>
-        </w:rPr>
-        <w:t>pot</w:t>
-      </w:r>
-      <w:r>
-        <w:t xml:space="preserve"> for mosquitoes</w:t>
-      </w:r>
-      <w:r>
-        <w:t xml:space="preserve"> </w:t>
-      </w:r>
-      <w:r>
-        <w:t>to perform a filter on the `</w:t>
+          <w:sz w:val="20"/>
+          <w:szCs w:val="20"/>
+        </w:rPr>
+        <w:t>Breeding Spot</w:t>
+      </w:r>
+      <w:r>
+        <w:rPr>
+          <w:rFonts w:ascii="Calibri" w:hAnsi="Calibri" w:cs="Calibri"/>
+          <w:sz w:val="20"/>
+          <w:szCs w:val="20"/>
+        </w:rPr>
+        <w:t xml:space="preserve"> for mosquitoes to perform a filter on the `</w:t>
       </w:r>
       <w:proofErr w:type="spellStart"/>
       <w:r>
+        <w:rPr>
+          <w:rFonts w:ascii="Calibri" w:hAnsi="Calibri" w:cs="Calibri"/>
+          <w:sz w:val="20"/>
+          <w:szCs w:val="20"/>
+        </w:rPr>
         <w:t>drainage_data</w:t>
       </w:r>
       <w:proofErr w:type="spellEnd"/>
       <w:r>
+        <w:rPr>
+          <w:rFonts w:ascii="Calibri" w:hAnsi="Calibri" w:cs="Calibri"/>
+          <w:sz w:val="20"/>
+          <w:szCs w:val="20"/>
+        </w:rPr>
         <w:t>` object. At the same time, limit the filtered data to the following columns: `</w:t>
       </w:r>
       <w:proofErr w:type="spellStart"/>
       <w:r>
+        <w:rPr>
+          <w:rFonts w:ascii="Calibri" w:hAnsi="Calibri" w:cs="Calibri"/>
+          <w:sz w:val="20"/>
+          <w:szCs w:val="20"/>
+        </w:rPr>
         <w:t>GoProID</w:t>
       </w:r>
       <w:proofErr w:type="spellEnd"/>
       <w:r>
+        <w:rPr>
+          <w:rFonts w:ascii="Calibri" w:hAnsi="Calibri" w:cs="Calibri"/>
+          <w:sz w:val="20"/>
+          <w:szCs w:val="20"/>
+        </w:rPr>
         <w:t xml:space="preserve">`, `Latitude`, `Longitude`, `Sanitation` and `Mosquitoes`  </w:t>
       </w:r>
     </w:p>
@@ -519,40 +923,1134 @@
           <w:ilvl w:val="0"/>
           <w:numId w:val="2"/>
         </w:numPr>
-      </w:pPr>
-      <w:r>
-        <w:lastRenderedPageBreak/>
+        <w:rPr>
+          <w:rFonts w:ascii="Calibri" w:hAnsi="Calibri" w:cs="Calibri"/>
+          <w:sz w:val="20"/>
+          <w:szCs w:val="20"/>
+        </w:rPr>
+      </w:pPr>
+      <w:r>
+        <w:rPr>
+          <w:rFonts w:ascii="Calibri" w:hAnsi="Calibri" w:cs="Calibri"/>
+          <w:sz w:val="20"/>
+          <w:szCs w:val="20"/>
+        </w:rPr>
         <w:t xml:space="preserve">Use the </w:t>
       </w:r>
       <w:r>
         <w:rPr>
+          <w:rFonts w:ascii="Calibri" w:hAnsi="Calibri" w:cs="Calibri"/>
           <w:b/>
           <w:bCs/>
-        </w:rPr>
-        <w:t>write.csv( )</w:t>
-      </w:r>
-      <w:r>
-        <w:rPr>
+          <w:sz w:val="20"/>
+          <w:szCs w:val="20"/>
+        </w:rPr>
+        <w:t xml:space="preserve">write.csv( ) </w:t>
+      </w:r>
+      <w:r>
+        <w:rPr>
+          <w:rFonts w:ascii="Calibri" w:hAnsi="Calibri" w:cs="Calibri"/>
+          <w:sz w:val="20"/>
+          <w:szCs w:val="20"/>
+        </w:rPr>
+        <w:t xml:space="preserve">to save your </w:t>
+      </w:r>
+      <w:r>
+        <w:rPr>
+          <w:rFonts w:ascii="Calibri" w:hAnsi="Calibri" w:cs="Calibri"/>
+          <w:sz w:val="20"/>
+          <w:szCs w:val="20"/>
+        </w:rPr>
+        <w:t xml:space="preserve">new filtered </w:t>
+      </w:r>
+      <w:r>
+        <w:rPr>
+          <w:rFonts w:ascii="Calibri" w:hAnsi="Calibri" w:cs="Calibri"/>
+          <w:sz w:val="20"/>
+          <w:szCs w:val="20"/>
+        </w:rPr>
+        <w:t>dataset.</w:t>
+      </w:r>
+    </w:p>
+    <w:p>
+      <w:pPr>
+        <w:rPr>
+          <w:rFonts w:ascii="Calibri" w:hAnsi="Calibri" w:cs="Calibri"/>
+          <w:sz w:val="20"/>
+          <w:szCs w:val="20"/>
+        </w:rPr>
+      </w:pPr>
+    </w:p>
+    <w:p>
+      <w:pPr>
+        <w:rPr>
+          <w:rFonts w:ascii="Calibri" w:hAnsi="Calibri" w:cs="Calibri"/>
+          <w:sz w:val="20"/>
+          <w:szCs w:val="20"/>
+        </w:rPr>
+      </w:pPr>
+    </w:p>
+    <w:p>
+      <w:pPr>
+        <w:rPr>
+          <w:rFonts w:ascii="Calibri" w:hAnsi="Calibri" w:cs="Calibri"/>
+          <w:sz w:val="20"/>
+          <w:szCs w:val="20"/>
+        </w:rPr>
+      </w:pPr>
+    </w:p>
+    <w:p>
+      <w:pPr>
+        <w:rPr>
+          <w:rFonts w:ascii="Calibri" w:hAnsi="Calibri" w:cs="Calibri"/>
+          <w:sz w:val="20"/>
+          <w:szCs w:val="20"/>
+        </w:rPr>
+      </w:pPr>
+    </w:p>
+    <w:p>
+      <w:pPr>
+        <w:rPr>
+          <w:rFonts w:ascii="Calibri" w:hAnsi="Calibri" w:cs="Calibri"/>
+          <w:sz w:val="20"/>
+          <w:szCs w:val="20"/>
+        </w:rPr>
+      </w:pPr>
+    </w:p>
+    <w:p>
+      <w:pPr>
+        <w:rPr>
+          <w:rFonts w:ascii="Calibri" w:hAnsi="Calibri" w:cs="Calibri"/>
+          <w:sz w:val="20"/>
+          <w:szCs w:val="20"/>
+        </w:rPr>
+      </w:pPr>
+    </w:p>
+    <w:p>
+      <w:pPr>
+        <w:rPr>
+          <w:rFonts w:ascii="Calibri" w:hAnsi="Calibri" w:cs="Calibri"/>
+          <w:sz w:val="20"/>
+          <w:szCs w:val="20"/>
+        </w:rPr>
+      </w:pPr>
+    </w:p>
+    <w:p>
+      <w:pPr>
+        <w:rPr>
+          <w:rFonts w:ascii="Calibri" w:hAnsi="Calibri" w:cs="Calibri"/>
+          <w:sz w:val="20"/>
+          <w:szCs w:val="20"/>
+        </w:rPr>
+      </w:pPr>
+    </w:p>
+    <w:p>
+      <w:pPr>
+        <w:rPr>
+          <w:rFonts w:ascii="Calibri" w:hAnsi="Calibri" w:cs="Calibri"/>
           <w:b/>
           <w:bCs/>
-        </w:rPr>
-        <w:t xml:space="preserve"> </w:t>
-      </w:r>
-      <w:r>
-        <w:t xml:space="preserve">to save your </w:t>
-      </w:r>
-      <w:r>
-        <w:t xml:space="preserve">new filtered </w:t>
-      </w:r>
-      <w:r>
-        <w:t xml:space="preserve">dataset. </w:t>
-      </w:r>
-    </w:p>
-    <w:p>
-      <w:pPr>
-        <w:rPr>
+          <w:sz w:val="20"/>
+          <w:szCs w:val="20"/>
+        </w:rPr>
+      </w:pPr>
+      <w:r>
+        <w:rPr>
+          <w:rFonts w:ascii="Calibri" w:hAnsi="Calibri" w:cs="Calibri"/>
           <w:b/>
           <w:bCs/>
+          <w:sz w:val="20"/>
+          <w:szCs w:val="20"/>
+        </w:rPr>
+        <w:lastRenderedPageBreak/>
+        <w:t>Notes:</w:t>
+      </w:r>
+    </w:p>
+    <w:p>
+      <w:pPr>
+        <w:rPr>
+          <w:rFonts w:ascii="Calibri" w:hAnsi="Calibri" w:cs="Calibri"/>
+          <w:sz w:val="20"/>
+          <w:szCs w:val="20"/>
+        </w:rPr>
+      </w:pPr>
+    </w:p>
+    <w:p>
+      <w:pPr>
+        <w:rPr>
+          <w:rFonts w:ascii="Calibri" w:hAnsi="Calibri" w:cs="Calibri"/>
+          <w:sz w:val="20"/>
+          <w:szCs w:val="20"/>
+        </w:rPr>
+      </w:pPr>
+      <w:r>
+        <w:rPr>
+          <w:rFonts w:ascii="Calibri" w:hAnsi="Calibri" w:cs="Calibri"/>
+          <w:sz w:val="20"/>
+          <w:szCs w:val="20"/>
+        </w:rPr>
+        <w:t>For this task, the s</w:t>
+      </w:r>
+      <w:r>
+        <w:rPr>
+          <w:rFonts w:ascii="Calibri" w:hAnsi="Calibri" w:cs="Calibri"/>
+          <w:sz w:val="20"/>
+          <w:szCs w:val="20"/>
+        </w:rPr>
+        <w:t>tudents are expected to know</w:t>
+      </w:r>
+      <w:r>
+        <w:rPr>
+          <w:rFonts w:ascii="Calibri" w:hAnsi="Calibri" w:cs="Calibri"/>
+          <w:sz w:val="20"/>
+          <w:szCs w:val="20"/>
+        </w:rPr>
+        <w:t xml:space="preserve"> the following:</w:t>
+      </w:r>
+    </w:p>
+    <w:p>
+      <w:pPr>
+        <w:rPr>
+          <w:rFonts w:ascii="Calibri" w:hAnsi="Calibri" w:cs="Calibri"/>
+          <w:sz w:val="20"/>
+          <w:szCs w:val="20"/>
+        </w:rPr>
+      </w:pPr>
+    </w:p>
+    <w:p>
+      <w:pPr>
+        <w:pStyle w:val="ListParagraph"/>
+        <w:numPr>
+          <w:ilvl w:val="0"/>
+          <w:numId w:val="3"/>
+        </w:numPr>
+        <w:rPr>
+          <w:rFonts w:ascii="Calibri" w:hAnsi="Calibri" w:cs="Calibri"/>
+          <w:sz w:val="20"/>
+          <w:szCs w:val="20"/>
+        </w:rPr>
+      </w:pPr>
+      <w:r>
+        <w:rPr>
+          <w:rFonts w:ascii="Calibri" w:hAnsi="Calibri" w:cs="Calibri"/>
+          <w:sz w:val="20"/>
+          <w:szCs w:val="20"/>
+        </w:rPr>
+        <w:t>Assignment operator (&lt;-) to assigning values, or data frames to objects</w:t>
+      </w:r>
+    </w:p>
+    <w:p>
+      <w:pPr>
+        <w:pStyle w:val="ListParagraph"/>
+        <w:numPr>
+          <w:ilvl w:val="0"/>
+          <w:numId w:val="3"/>
+        </w:numPr>
+        <w:rPr>
+          <w:rFonts w:ascii="Calibri" w:hAnsi="Calibri" w:cs="Calibri"/>
+          <w:sz w:val="20"/>
+          <w:szCs w:val="20"/>
+        </w:rPr>
+      </w:pPr>
+      <w:r>
+        <w:rPr>
+          <w:rFonts w:ascii="Calibri" w:hAnsi="Calibri" w:cs="Calibri"/>
+          <w:sz w:val="20"/>
+          <w:szCs w:val="20"/>
+        </w:rPr>
+        <w:t>How to use the combine function c( ) for listing observations into a vector object</w:t>
+      </w:r>
+    </w:p>
+    <w:p>
+      <w:pPr>
+        <w:pStyle w:val="ListParagraph"/>
+        <w:numPr>
+          <w:ilvl w:val="0"/>
+          <w:numId w:val="3"/>
+        </w:numPr>
+        <w:rPr>
+          <w:rFonts w:ascii="Calibri" w:hAnsi="Calibri" w:cs="Calibri"/>
+          <w:sz w:val="20"/>
+          <w:szCs w:val="20"/>
+        </w:rPr>
+      </w:pPr>
+      <w:r>
+        <w:rPr>
+          <w:rFonts w:ascii="Calibri" w:hAnsi="Calibri" w:cs="Calibri"/>
+          <w:sz w:val="20"/>
+          <w:szCs w:val="20"/>
+        </w:rPr>
+        <w:t>How to b</w:t>
+      </w:r>
+      <w:r>
+        <w:rPr>
+          <w:rFonts w:ascii="Calibri" w:hAnsi="Calibri" w:cs="Calibri"/>
+          <w:sz w:val="20"/>
+          <w:szCs w:val="20"/>
+        </w:rPr>
+        <w:t>uil</w:t>
+      </w:r>
+      <w:r>
+        <w:rPr>
+          <w:rFonts w:ascii="Calibri" w:hAnsi="Calibri" w:cs="Calibri"/>
+          <w:sz w:val="20"/>
+          <w:szCs w:val="20"/>
+        </w:rPr>
+        <w:t>d</w:t>
+      </w:r>
+      <w:r>
+        <w:rPr>
+          <w:rFonts w:ascii="Calibri" w:hAnsi="Calibri" w:cs="Calibri"/>
+          <w:sz w:val="20"/>
+          <w:szCs w:val="20"/>
+        </w:rPr>
+        <w:t xml:space="preserve"> a data frame</w:t>
+      </w:r>
+    </w:p>
+    <w:p>
+      <w:pPr>
+        <w:rPr>
+          <w:rFonts w:ascii="Calibri" w:hAnsi="Calibri" w:cs="Calibri"/>
+          <w:sz w:val="20"/>
+          <w:szCs w:val="20"/>
+        </w:rPr>
+      </w:pPr>
+    </w:p>
+    <w:p>
+      <w:pPr>
+        <w:rPr>
+          <w:rFonts w:ascii="Calibri" w:hAnsi="Calibri" w:cs="Calibri"/>
+          <w:sz w:val="20"/>
+          <w:szCs w:val="20"/>
+        </w:rPr>
+      </w:pPr>
+      <w:r>
+        <w:rPr>
+          <w:rFonts w:ascii="Calibri" w:hAnsi="Calibri" w:cs="Calibri"/>
+          <w:sz w:val="20"/>
+          <w:szCs w:val="20"/>
+        </w:rPr>
+        <w:t>These elements were taught in Week 1. You can gently refer them to the various sections in Introduction I chapter (section 1.4 and 1.6).</w:t>
+      </w:r>
+    </w:p>
+    <w:p>
+      <w:pPr>
+        <w:rPr>
+          <w:rFonts w:ascii="Calibri" w:hAnsi="Calibri" w:cs="Calibri"/>
+          <w:sz w:val="20"/>
+          <w:szCs w:val="20"/>
+        </w:rPr>
+      </w:pPr>
+    </w:p>
+    <w:p>
+      <w:pPr>
+        <w:rPr>
+          <w:rFonts w:ascii="Calibri" w:hAnsi="Calibri" w:cs="Calibri"/>
+          <w:sz w:val="20"/>
+          <w:szCs w:val="20"/>
+        </w:rPr>
+      </w:pPr>
+      <w:r>
+        <w:rPr>
+          <w:rFonts w:ascii="Calibri" w:hAnsi="Calibri" w:cs="Calibri"/>
+          <w:sz w:val="20"/>
+          <w:szCs w:val="20"/>
+        </w:rPr>
+        <w:t>In Week 2, the students should have learnt the following:</w:t>
+      </w:r>
+    </w:p>
+    <w:p>
+      <w:pPr>
+        <w:rPr>
+          <w:rFonts w:ascii="Calibri" w:hAnsi="Calibri" w:cs="Calibri"/>
+          <w:sz w:val="20"/>
+          <w:szCs w:val="20"/>
+        </w:rPr>
+      </w:pPr>
+    </w:p>
+    <w:p>
+      <w:pPr>
+        <w:pStyle w:val="ListParagraph"/>
+        <w:numPr>
+          <w:ilvl w:val="0"/>
+          <w:numId w:val="3"/>
+        </w:numPr>
+        <w:rPr>
+          <w:rFonts w:ascii="Calibri" w:hAnsi="Calibri" w:cs="Calibri"/>
+          <w:sz w:val="20"/>
+          <w:szCs w:val="20"/>
+        </w:rPr>
+      </w:pPr>
+      <w:r>
+        <w:rPr>
+          <w:rFonts w:ascii="Calibri" w:hAnsi="Calibri" w:cs="Calibri"/>
+          <w:sz w:val="20"/>
+          <w:szCs w:val="20"/>
+        </w:rPr>
+        <w:t>Sub-setting a data frame by rows and columns</w:t>
+      </w:r>
+    </w:p>
+    <w:p>
+      <w:pPr>
+        <w:pStyle w:val="ListParagraph"/>
+        <w:numPr>
+          <w:ilvl w:val="0"/>
+          <w:numId w:val="3"/>
+        </w:numPr>
+        <w:rPr>
+          <w:rFonts w:ascii="Calibri" w:hAnsi="Calibri" w:cs="Calibri"/>
+          <w:sz w:val="20"/>
+          <w:szCs w:val="20"/>
+        </w:rPr>
+      </w:pPr>
+      <w:r>
+        <w:rPr>
+          <w:rFonts w:ascii="Calibri" w:hAnsi="Calibri" w:cs="Calibri"/>
+          <w:sz w:val="20"/>
+          <w:szCs w:val="20"/>
+        </w:rPr>
+        <w:t>Further sub-setting</w:t>
+      </w:r>
+      <w:r>
+        <w:rPr>
+          <w:rFonts w:ascii="Calibri" w:hAnsi="Calibri" w:cs="Calibri"/>
+          <w:sz w:val="20"/>
+          <w:szCs w:val="20"/>
+        </w:rPr>
+        <w:t xml:space="preserve"> a data frame using logical operators</w:t>
+      </w:r>
+    </w:p>
+    <w:p>
+      <w:pPr>
+        <w:pStyle w:val="ListParagraph"/>
+        <w:numPr>
+          <w:ilvl w:val="0"/>
+          <w:numId w:val="3"/>
+        </w:numPr>
+        <w:rPr>
+          <w:rFonts w:ascii="Calibri" w:hAnsi="Calibri" w:cs="Calibri"/>
+          <w:sz w:val="20"/>
+          <w:szCs w:val="20"/>
+        </w:rPr>
+      </w:pPr>
+      <w:r>
+        <w:rPr>
+          <w:rFonts w:ascii="Calibri" w:hAnsi="Calibri" w:cs="Calibri"/>
+          <w:sz w:val="20"/>
+          <w:szCs w:val="20"/>
+        </w:rPr>
+        <w:t>Saving a CSV using write.csv() function</w:t>
+      </w:r>
+    </w:p>
+    <w:p>
+      <w:pPr>
+        <w:rPr>
+          <w:rFonts w:ascii="Calibri" w:hAnsi="Calibri" w:cs="Calibri"/>
+          <w:sz w:val="20"/>
+          <w:szCs w:val="20"/>
+        </w:rPr>
+      </w:pPr>
+    </w:p>
+    <w:p>
+      <w:pPr>
+        <w:rPr>
+          <w:rFonts w:ascii="Calibri" w:hAnsi="Calibri" w:cs="Calibri"/>
+          <w:sz w:val="20"/>
+          <w:szCs w:val="20"/>
+        </w:rPr>
+      </w:pPr>
+      <w:r>
+        <w:rPr>
+          <w:rFonts w:ascii="Calibri" w:hAnsi="Calibri" w:cs="Calibri"/>
+          <w:sz w:val="20"/>
+          <w:szCs w:val="20"/>
+        </w:rPr>
+        <w:t>These latter points, they can be referred to the following sections in Introduction II chapter (section 1.4 and 1.5).</w:t>
+      </w:r>
+    </w:p>
+    <w:p>
+      <w:pPr>
+        <w:rPr>
+          <w:rFonts w:ascii="Calibri" w:hAnsi="Calibri" w:cs="Calibri"/>
+          <w:sz w:val="20"/>
+          <w:szCs w:val="20"/>
+        </w:rPr>
+      </w:pPr>
+    </w:p>
+    <w:p>
+      <w:pPr>
+        <w:rPr>
+          <w:rFonts w:ascii="Calibri" w:hAnsi="Calibri" w:cs="Calibri"/>
+          <w:sz w:val="20"/>
+          <w:szCs w:val="20"/>
+        </w:rPr>
+      </w:pPr>
+      <w:r>
+        <w:rPr>
+          <w:rFonts w:ascii="Calibri" w:hAnsi="Calibri" w:cs="Calibri"/>
+          <w:sz w:val="20"/>
+          <w:szCs w:val="20"/>
+        </w:rPr>
+        <w:t>Solutions codes for task 1</w:t>
+      </w:r>
+    </w:p>
+    <w:p>
+      <w:pPr>
+        <w:rPr>
+          <w:rFonts w:ascii="Calibri" w:hAnsi="Calibri" w:cs="Calibri"/>
+          <w:sz w:val="20"/>
+          <w:szCs w:val="20"/>
+        </w:rPr>
+      </w:pPr>
+    </w:p>
+    <w:tbl>
+      <w:tblPr>
+        <w:tblStyle w:val="TableGrid"/>
+        <w:tblW w:w="0" w:type="auto"/>
+        <w:tblLook w:val="04A0" w:firstRow="1" w:lastRow="0" w:firstColumn="1" w:lastColumn="0" w:noHBand="0" w:noVBand="1"/>
+      </w:tblPr>
+      <w:tblGrid>
+        <w:gridCol w:w="9016"/>
+      </w:tblGrid>
+      <w:tr>
+        <w:tc>
+          <w:tcPr>
+            <w:tcW w:w="9016" w:type="dxa"/>
+          </w:tcPr>
+          <w:p>
+            <w:pPr>
+              <w:rPr>
+                <w:rFonts w:ascii="Courier New" w:hAnsi="Courier New" w:cs="Courier New"/>
+                <w:sz w:val="20"/>
+                <w:szCs w:val="20"/>
+              </w:rPr>
+            </w:pPr>
+          </w:p>
+          <w:p>
+            <w:pPr>
+              <w:rPr>
+                <w:rFonts w:ascii="Courier New" w:hAnsi="Courier New" w:cs="Courier New"/>
+                <w:sz w:val="16"/>
+                <w:szCs w:val="16"/>
+              </w:rPr>
+            </w:pPr>
+            <w:r>
+              <w:rPr>
+                <w:rFonts w:ascii="Courier New" w:hAnsi="Courier New" w:cs="Courier New"/>
+                <w:sz w:val="16"/>
+                <w:szCs w:val="16"/>
+              </w:rPr>
+              <w:t xml:space="preserve"># </w:t>
+            </w:r>
+            <w:r>
+              <w:rPr>
+                <w:rFonts w:ascii="Courier New" w:hAnsi="Courier New" w:cs="Courier New"/>
+                <w:sz w:val="16"/>
+                <w:szCs w:val="16"/>
+              </w:rPr>
+              <w:t xml:space="preserve">1. R syntax for </w:t>
+            </w:r>
+            <w:r>
+              <w:rPr>
+                <w:rFonts w:ascii="Courier New" w:hAnsi="Courier New" w:cs="Courier New"/>
+                <w:sz w:val="16"/>
+                <w:szCs w:val="16"/>
+              </w:rPr>
+              <w:t>creat</w:t>
+            </w:r>
+            <w:r>
+              <w:rPr>
+                <w:rFonts w:ascii="Courier New" w:hAnsi="Courier New" w:cs="Courier New"/>
+                <w:sz w:val="16"/>
+                <w:szCs w:val="16"/>
+              </w:rPr>
+              <w:t xml:space="preserve">ing the </w:t>
+            </w:r>
+            <w:r>
+              <w:rPr>
+                <w:rFonts w:ascii="Courier New" w:hAnsi="Courier New" w:cs="Courier New"/>
+                <w:sz w:val="16"/>
+                <w:szCs w:val="16"/>
+              </w:rPr>
+              <w:t>vector objects</w:t>
+            </w:r>
+          </w:p>
+          <w:p>
+            <w:pPr>
+              <w:rPr>
+                <w:rFonts w:ascii="Courier New" w:hAnsi="Courier New" w:cs="Courier New"/>
+                <w:sz w:val="16"/>
+                <w:szCs w:val="16"/>
+              </w:rPr>
+            </w:pPr>
+          </w:p>
+          <w:p>
+            <w:pPr>
+              <w:rPr>
+                <w:rFonts w:ascii="Courier New" w:hAnsi="Courier New" w:cs="Courier New"/>
+                <w:sz w:val="16"/>
+                <w:szCs w:val="16"/>
+              </w:rPr>
+            </w:pPr>
+            <w:proofErr w:type="spellStart"/>
+            <w:r>
+              <w:rPr>
+                <w:rFonts w:ascii="Courier New" w:hAnsi="Courier New" w:cs="Courier New"/>
+                <w:sz w:val="16"/>
+                <w:szCs w:val="16"/>
+              </w:rPr>
+              <w:t>GoProID</w:t>
+            </w:r>
+            <w:proofErr w:type="spellEnd"/>
+            <w:r>
+              <w:rPr>
+                <w:rFonts w:ascii="Courier New" w:hAnsi="Courier New" w:cs="Courier New"/>
+                <w:sz w:val="16"/>
+                <w:szCs w:val="16"/>
+              </w:rPr>
+              <w:t xml:space="preserve"> &lt;- c("GOPRO0042", "GOPRO0061", "GOPRO0077", "GOPRO0098")</w:t>
+            </w:r>
+          </w:p>
+          <w:p>
+            <w:pPr>
+              <w:rPr>
+                <w:rFonts w:ascii="Courier New" w:hAnsi="Courier New" w:cs="Courier New"/>
+                <w:sz w:val="16"/>
+                <w:szCs w:val="16"/>
+              </w:rPr>
+            </w:pPr>
+            <w:r>
+              <w:rPr>
+                <w:rFonts w:ascii="Courier New" w:hAnsi="Courier New" w:cs="Courier New"/>
+                <w:sz w:val="16"/>
+                <w:szCs w:val="16"/>
+              </w:rPr>
+              <w:t>Latitude &lt;- c(5.5547, 5.5545, 5.5552, 5.5538)</w:t>
+            </w:r>
+          </w:p>
+          <w:p>
+            <w:pPr>
+              <w:rPr>
+                <w:rFonts w:ascii="Courier New" w:hAnsi="Courier New" w:cs="Courier New"/>
+                <w:sz w:val="16"/>
+                <w:szCs w:val="16"/>
+              </w:rPr>
+            </w:pPr>
+            <w:r>
+              <w:rPr>
+                <w:rFonts w:ascii="Courier New" w:hAnsi="Courier New" w:cs="Courier New"/>
+                <w:sz w:val="16"/>
+                <w:szCs w:val="16"/>
+              </w:rPr>
+              <w:t>Longitude &lt;- c(-0.2390, -0.2383, -0.2368, 0.2356)</w:t>
+            </w:r>
+          </w:p>
+          <w:p>
+            <w:pPr>
+              <w:rPr>
+                <w:rFonts w:ascii="Courier New" w:hAnsi="Courier New" w:cs="Courier New"/>
+                <w:sz w:val="16"/>
+                <w:szCs w:val="16"/>
+              </w:rPr>
+            </w:pPr>
+            <w:r>
+              <w:rPr>
+                <w:rFonts w:ascii="Courier New" w:hAnsi="Courier New" w:cs="Courier New"/>
+                <w:sz w:val="16"/>
+                <w:szCs w:val="16"/>
+              </w:rPr>
+              <w:t>Sanitation &lt;- c("Clean", "Poor", "Poor", "Poor")</w:t>
+            </w:r>
+          </w:p>
+          <w:p>
+            <w:pPr>
+              <w:rPr>
+                <w:rFonts w:ascii="Courier New" w:hAnsi="Courier New" w:cs="Courier New"/>
+                <w:sz w:val="16"/>
+                <w:szCs w:val="16"/>
+              </w:rPr>
+            </w:pPr>
+            <w:proofErr w:type="spellStart"/>
+            <w:r>
+              <w:rPr>
+                <w:rFonts w:ascii="Courier New" w:hAnsi="Courier New" w:cs="Courier New"/>
+                <w:sz w:val="16"/>
+                <w:szCs w:val="16"/>
+              </w:rPr>
+              <w:t>SolidWaste</w:t>
+            </w:r>
+            <w:proofErr w:type="spellEnd"/>
+            <w:r>
+              <w:rPr>
+                <w:rFonts w:ascii="Courier New" w:hAnsi="Courier New" w:cs="Courier New"/>
+                <w:sz w:val="16"/>
+                <w:szCs w:val="16"/>
+              </w:rPr>
+              <w:t xml:space="preserve"> &lt;- c("None", "Present", "Filled with Plastic", "Present")</w:t>
+            </w:r>
+          </w:p>
+          <w:p>
+            <w:pPr>
+              <w:rPr>
+                <w:rFonts w:ascii="Courier New" w:hAnsi="Courier New" w:cs="Courier New"/>
+                <w:sz w:val="16"/>
+                <w:szCs w:val="16"/>
+              </w:rPr>
+            </w:pPr>
+            <w:r>
+              <w:rPr>
+                <w:rFonts w:ascii="Courier New" w:hAnsi="Courier New" w:cs="Courier New"/>
+                <w:sz w:val="16"/>
+                <w:szCs w:val="16"/>
+              </w:rPr>
+              <w:t>Structure &lt;- c("Not Damaged", "Not Damaged", "Not Damaged", "Run off")</w:t>
+            </w:r>
+          </w:p>
+          <w:p>
+            <w:pPr>
+              <w:rPr>
+                <w:rFonts w:ascii="Courier New" w:hAnsi="Courier New" w:cs="Courier New"/>
+                <w:sz w:val="16"/>
+                <w:szCs w:val="16"/>
+              </w:rPr>
+            </w:pPr>
+            <w:r>
+              <w:rPr>
+                <w:rFonts w:ascii="Courier New" w:hAnsi="Courier New" w:cs="Courier New"/>
+                <w:sz w:val="16"/>
+                <w:szCs w:val="16"/>
+              </w:rPr>
+              <w:t>Stagnation &lt;- c("None", "Present", "None", "Present")</w:t>
+            </w:r>
+          </w:p>
+          <w:p>
+            <w:pPr>
+              <w:rPr>
+                <w:rFonts w:ascii="Courier New" w:hAnsi="Courier New" w:cs="Courier New"/>
+                <w:sz w:val="16"/>
+                <w:szCs w:val="16"/>
+              </w:rPr>
+            </w:pPr>
+            <w:r>
+              <w:rPr>
+                <w:rFonts w:ascii="Courier New" w:hAnsi="Courier New" w:cs="Courier New"/>
+                <w:sz w:val="16"/>
+                <w:szCs w:val="16"/>
+              </w:rPr>
+              <w:t>Mosquitoes &lt;- c("None", "Breeding Spot", "None", "Breeding Spot")</w:t>
+            </w:r>
+          </w:p>
+          <w:p>
+            <w:pPr>
+              <w:rPr>
+                <w:rFonts w:ascii="Courier New" w:hAnsi="Courier New" w:cs="Courier New"/>
+                <w:sz w:val="16"/>
+                <w:szCs w:val="16"/>
+              </w:rPr>
+            </w:pPr>
+          </w:p>
+          <w:p>
+            <w:pPr>
+              <w:rPr>
+                <w:rFonts w:ascii="Courier New" w:hAnsi="Courier New" w:cs="Courier New"/>
+                <w:sz w:val="16"/>
+                <w:szCs w:val="16"/>
+              </w:rPr>
+            </w:pPr>
+            <w:r>
+              <w:rPr>
+                <w:rFonts w:ascii="Courier New" w:hAnsi="Courier New" w:cs="Courier New"/>
+                <w:sz w:val="16"/>
+                <w:szCs w:val="16"/>
+              </w:rPr>
+              <w:t xml:space="preserve"># </w:t>
+            </w:r>
+            <w:r>
+              <w:rPr>
+                <w:rFonts w:ascii="Courier New" w:hAnsi="Courier New" w:cs="Courier New"/>
+                <w:sz w:val="16"/>
+                <w:szCs w:val="16"/>
+              </w:rPr>
+              <w:t xml:space="preserve">2. R syntax for </w:t>
+            </w:r>
+            <w:r>
+              <w:rPr>
+                <w:rFonts w:ascii="Courier New" w:hAnsi="Courier New" w:cs="Courier New"/>
+                <w:sz w:val="16"/>
+                <w:szCs w:val="16"/>
+              </w:rPr>
+              <w:t>creat</w:t>
+            </w:r>
+            <w:r>
+              <w:rPr>
+                <w:rFonts w:ascii="Courier New" w:hAnsi="Courier New" w:cs="Courier New"/>
+                <w:sz w:val="16"/>
+                <w:szCs w:val="16"/>
+              </w:rPr>
+              <w:t>ing the</w:t>
+            </w:r>
+            <w:r>
+              <w:rPr>
+                <w:rFonts w:ascii="Courier New" w:hAnsi="Courier New" w:cs="Courier New"/>
+                <w:sz w:val="16"/>
+                <w:szCs w:val="16"/>
+              </w:rPr>
+              <w:t xml:space="preserve"> data frame</w:t>
+            </w:r>
+          </w:p>
+          <w:p>
+            <w:pPr>
+              <w:rPr>
+                <w:rFonts w:ascii="Courier New" w:hAnsi="Courier New" w:cs="Courier New"/>
+                <w:sz w:val="16"/>
+                <w:szCs w:val="16"/>
+              </w:rPr>
+            </w:pPr>
+            <w:proofErr w:type="spellStart"/>
+            <w:r>
+              <w:rPr>
+                <w:rFonts w:ascii="Courier New" w:hAnsi="Courier New" w:cs="Courier New"/>
+                <w:sz w:val="16"/>
+                <w:szCs w:val="16"/>
+              </w:rPr>
+              <w:t>drainage_data</w:t>
+            </w:r>
+            <w:proofErr w:type="spellEnd"/>
+            <w:r>
+              <w:rPr>
+                <w:rFonts w:ascii="Courier New" w:hAnsi="Courier New" w:cs="Courier New"/>
+                <w:sz w:val="16"/>
+                <w:szCs w:val="16"/>
+              </w:rPr>
+              <w:t xml:space="preserve"> &lt;- </w:t>
+            </w:r>
+            <w:proofErr w:type="spellStart"/>
+            <w:r>
+              <w:rPr>
+                <w:rFonts w:ascii="Courier New" w:hAnsi="Courier New" w:cs="Courier New"/>
+                <w:sz w:val="16"/>
+                <w:szCs w:val="16"/>
+              </w:rPr>
+              <w:t>data.frame</w:t>
+            </w:r>
+            <w:proofErr w:type="spellEnd"/>
+            <w:r>
+              <w:rPr>
+                <w:rFonts w:ascii="Courier New" w:hAnsi="Courier New" w:cs="Courier New"/>
+                <w:sz w:val="16"/>
+                <w:szCs w:val="16"/>
+              </w:rPr>
+              <w:t>(</w:t>
+            </w:r>
+            <w:proofErr w:type="spellStart"/>
+            <w:r>
+              <w:rPr>
+                <w:rFonts w:ascii="Courier New" w:hAnsi="Courier New" w:cs="Courier New"/>
+                <w:sz w:val="16"/>
+                <w:szCs w:val="16"/>
+              </w:rPr>
+              <w:t>GoProID</w:t>
+            </w:r>
+            <w:proofErr w:type="spellEnd"/>
+            <w:r>
+              <w:rPr>
+                <w:rFonts w:ascii="Courier New" w:hAnsi="Courier New" w:cs="Courier New"/>
+                <w:sz w:val="16"/>
+                <w:szCs w:val="16"/>
+              </w:rPr>
+              <w:t xml:space="preserve">, Latitude, Longitude, Sanitation, </w:t>
+            </w:r>
+            <w:proofErr w:type="spellStart"/>
+            <w:r>
+              <w:rPr>
+                <w:rFonts w:ascii="Courier New" w:hAnsi="Courier New" w:cs="Courier New"/>
+                <w:sz w:val="16"/>
+                <w:szCs w:val="16"/>
+              </w:rPr>
+              <w:t>SolidWaste</w:t>
+            </w:r>
+            <w:proofErr w:type="spellEnd"/>
+            <w:r>
+              <w:rPr>
+                <w:rFonts w:ascii="Courier New" w:hAnsi="Courier New" w:cs="Courier New"/>
+                <w:sz w:val="16"/>
+                <w:szCs w:val="16"/>
+              </w:rPr>
+              <w:t>, Structure, Stagnation, Mosquitoes)</w:t>
+            </w:r>
+          </w:p>
+          <w:p>
+            <w:pPr>
+              <w:rPr>
+                <w:rFonts w:ascii="Courier New" w:hAnsi="Courier New" w:cs="Courier New"/>
+                <w:sz w:val="16"/>
+                <w:szCs w:val="16"/>
+              </w:rPr>
+            </w:pPr>
+          </w:p>
+          <w:p>
+            <w:pPr>
+              <w:rPr>
+                <w:rFonts w:ascii="Courier New" w:hAnsi="Courier New" w:cs="Courier New"/>
+                <w:sz w:val="16"/>
+                <w:szCs w:val="16"/>
+              </w:rPr>
+            </w:pPr>
+            <w:r>
+              <w:rPr>
+                <w:rFonts w:ascii="Courier New" w:hAnsi="Courier New" w:cs="Courier New"/>
+                <w:sz w:val="16"/>
+                <w:szCs w:val="16"/>
+              </w:rPr>
+              <w:t xml:space="preserve"># </w:t>
+            </w:r>
+            <w:r>
+              <w:rPr>
+                <w:rFonts w:ascii="Courier New" w:hAnsi="Courier New" w:cs="Courier New"/>
+                <w:sz w:val="16"/>
+                <w:szCs w:val="16"/>
+              </w:rPr>
+              <w:t xml:space="preserve">3. R syntax for </w:t>
+            </w:r>
+            <w:proofErr w:type="spellStart"/>
+            <w:r>
+              <w:rPr>
+                <w:rFonts w:ascii="Courier New" w:hAnsi="Courier New" w:cs="Courier New"/>
+                <w:sz w:val="16"/>
+                <w:szCs w:val="16"/>
+              </w:rPr>
+              <w:t>subsetting</w:t>
+            </w:r>
+            <w:proofErr w:type="spellEnd"/>
+            <w:r>
+              <w:rPr>
+                <w:rFonts w:ascii="Courier New" w:hAnsi="Courier New" w:cs="Courier New"/>
+                <w:sz w:val="16"/>
+                <w:szCs w:val="16"/>
+              </w:rPr>
+              <w:t xml:space="preserve"> on rows and columns</w:t>
+            </w:r>
+          </w:p>
+          <w:p>
+            <w:pPr>
+              <w:rPr>
+                <w:rFonts w:ascii="Courier New" w:hAnsi="Courier New" w:cs="Courier New"/>
+                <w:sz w:val="16"/>
+                <w:szCs w:val="16"/>
+              </w:rPr>
+            </w:pPr>
+            <w:proofErr w:type="spellStart"/>
+            <w:r>
+              <w:rPr>
+                <w:rFonts w:ascii="Courier New" w:hAnsi="Courier New" w:cs="Courier New"/>
+                <w:sz w:val="16"/>
+                <w:szCs w:val="16"/>
+              </w:rPr>
+              <w:t>drainage_data_filter</w:t>
+            </w:r>
+            <w:proofErr w:type="spellEnd"/>
+            <w:r>
+              <w:rPr>
+                <w:rFonts w:ascii="Courier New" w:hAnsi="Courier New" w:cs="Courier New"/>
+                <w:sz w:val="16"/>
+                <w:szCs w:val="16"/>
+              </w:rPr>
+              <w:t xml:space="preserve"> &lt;- </w:t>
+            </w:r>
+            <w:proofErr w:type="spellStart"/>
+            <w:r>
+              <w:rPr>
+                <w:rFonts w:ascii="Courier New" w:hAnsi="Courier New" w:cs="Courier New"/>
+                <w:sz w:val="16"/>
+                <w:szCs w:val="16"/>
+              </w:rPr>
+              <w:t>drainage_data</w:t>
+            </w:r>
+            <w:proofErr w:type="spellEnd"/>
+            <w:r>
+              <w:rPr>
+                <w:rFonts w:ascii="Courier New" w:hAnsi="Courier New" w:cs="Courier New"/>
+                <w:sz w:val="16"/>
+                <w:szCs w:val="16"/>
+              </w:rPr>
+              <w:t>[</w:t>
+            </w:r>
+            <w:proofErr w:type="spellStart"/>
+            <w:r>
+              <w:rPr>
+                <w:rFonts w:ascii="Courier New" w:hAnsi="Courier New" w:cs="Courier New"/>
+                <w:sz w:val="16"/>
+                <w:szCs w:val="16"/>
+              </w:rPr>
+              <w:t>drainage_data$Sanitation</w:t>
+            </w:r>
+            <w:proofErr w:type="spellEnd"/>
+            <w:r>
+              <w:rPr>
+                <w:rFonts w:ascii="Courier New" w:hAnsi="Courier New" w:cs="Courier New"/>
+                <w:sz w:val="16"/>
+                <w:szCs w:val="16"/>
+              </w:rPr>
+              <w:t xml:space="preserve"> == "Poor" &amp; </w:t>
+            </w:r>
+            <w:proofErr w:type="spellStart"/>
+            <w:r>
+              <w:rPr>
+                <w:rFonts w:ascii="Courier New" w:hAnsi="Courier New" w:cs="Courier New"/>
+                <w:sz w:val="16"/>
+                <w:szCs w:val="16"/>
+              </w:rPr>
+              <w:t>drainage_data$Mosquitoes</w:t>
+            </w:r>
+            <w:proofErr w:type="spellEnd"/>
+            <w:r>
+              <w:rPr>
+                <w:rFonts w:ascii="Courier New" w:hAnsi="Courier New" w:cs="Courier New"/>
+                <w:sz w:val="16"/>
+                <w:szCs w:val="16"/>
+              </w:rPr>
+              <w:t xml:space="preserve"> == "Breeding Spot", c(1, 2, 3, 4, 8)]</w:t>
+            </w:r>
+          </w:p>
+          <w:p>
+            <w:pPr>
+              <w:rPr>
+                <w:rFonts w:ascii="Courier New" w:hAnsi="Courier New" w:cs="Courier New"/>
+                <w:sz w:val="16"/>
+                <w:szCs w:val="16"/>
+              </w:rPr>
+            </w:pPr>
+          </w:p>
+          <w:p>
+            <w:pPr>
+              <w:rPr>
+                <w:rFonts w:ascii="Courier New" w:hAnsi="Courier New" w:cs="Courier New"/>
+                <w:sz w:val="16"/>
+                <w:szCs w:val="16"/>
+              </w:rPr>
+            </w:pPr>
+            <w:r>
+              <w:rPr>
+                <w:rFonts w:ascii="Courier New" w:hAnsi="Courier New" w:cs="Courier New"/>
+                <w:sz w:val="16"/>
+                <w:szCs w:val="16"/>
+              </w:rPr>
+              <w:t xml:space="preserve"># </w:t>
+            </w:r>
+            <w:r>
+              <w:rPr>
+                <w:rFonts w:ascii="Courier New" w:hAnsi="Courier New" w:cs="Courier New"/>
+                <w:sz w:val="16"/>
+                <w:szCs w:val="16"/>
+              </w:rPr>
+              <w:t xml:space="preserve">4. R syntax for </w:t>
+            </w:r>
+            <w:r>
+              <w:rPr>
+                <w:rFonts w:ascii="Courier New" w:hAnsi="Courier New" w:cs="Courier New"/>
+                <w:sz w:val="16"/>
+                <w:szCs w:val="16"/>
+              </w:rPr>
+              <w:t>sav</w:t>
+            </w:r>
+            <w:r>
+              <w:rPr>
+                <w:rFonts w:ascii="Courier New" w:hAnsi="Courier New" w:cs="Courier New"/>
+                <w:sz w:val="16"/>
+                <w:szCs w:val="16"/>
+              </w:rPr>
+              <w:t>ing your new dataset</w:t>
+            </w:r>
+          </w:p>
+          <w:p>
+            <w:pPr>
+              <w:rPr>
+                <w:rFonts w:ascii="Courier New" w:hAnsi="Courier New" w:cs="Courier New"/>
+                <w:sz w:val="20"/>
+                <w:szCs w:val="20"/>
+              </w:rPr>
+            </w:pPr>
+            <w:r>
+              <w:rPr>
+                <w:rFonts w:ascii="Courier New" w:hAnsi="Courier New" w:cs="Courier New"/>
+                <w:sz w:val="16"/>
+                <w:szCs w:val="16"/>
+              </w:rPr>
+              <w:t>write.csv(</w:t>
+            </w:r>
+            <w:proofErr w:type="spellStart"/>
+            <w:r>
+              <w:rPr>
+                <w:rFonts w:ascii="Courier New" w:hAnsi="Courier New" w:cs="Courier New"/>
+                <w:sz w:val="16"/>
+                <w:szCs w:val="16"/>
+              </w:rPr>
+              <w:t>drainage_data_filter</w:t>
+            </w:r>
+            <w:proofErr w:type="spellEnd"/>
+            <w:r>
+              <w:rPr>
+                <w:rFonts w:ascii="Courier New" w:hAnsi="Courier New" w:cs="Courier New"/>
+                <w:sz w:val="16"/>
+                <w:szCs w:val="16"/>
+              </w:rPr>
+              <w:t xml:space="preserve">, file = "Filtered_Drainage_Data.csv", </w:t>
+            </w:r>
+            <w:proofErr w:type="spellStart"/>
+            <w:r>
+              <w:rPr>
+                <w:rFonts w:ascii="Courier New" w:hAnsi="Courier New" w:cs="Courier New"/>
+                <w:sz w:val="16"/>
+                <w:szCs w:val="16"/>
+              </w:rPr>
+              <w:t>row.names</w:t>
+            </w:r>
+            <w:proofErr w:type="spellEnd"/>
+            <w:r>
+              <w:rPr>
+                <w:rFonts w:ascii="Courier New" w:hAnsi="Courier New" w:cs="Courier New"/>
+                <w:sz w:val="16"/>
+                <w:szCs w:val="16"/>
+              </w:rPr>
+              <w:t xml:space="preserve"> = FALSE)</w:t>
+            </w:r>
+          </w:p>
+        </w:tc>
+      </w:tr>
+    </w:tbl>
+    <w:p>
+      <w:pPr>
+        <w:rPr>
+          <w:rFonts w:ascii="Calibri" w:hAnsi="Calibri" w:cs="Calibri"/>
+          <w:sz w:val="20"/>
+          <w:szCs w:val="20"/>
+        </w:rPr>
+      </w:pPr>
+    </w:p>
+    <w:p>
+      <w:pPr>
+        <w:rPr>
+          <w:rFonts w:ascii="Calibri" w:hAnsi="Calibri" w:cs="Calibri"/>
+          <w:sz w:val="20"/>
+          <w:szCs w:val="20"/>
+        </w:rPr>
+      </w:pPr>
+    </w:p>
+    <w:p>
+      <w:pPr>
+        <w:rPr>
+          <w:rFonts w:ascii="Calibri" w:hAnsi="Calibri" w:cs="Calibri"/>
+          <w:sz w:val="20"/>
+          <w:szCs w:val="20"/>
+        </w:rPr>
+      </w:pPr>
+    </w:p>
+    <w:p>
+      <w:pPr>
+        <w:rPr>
+          <w:rFonts w:ascii="Calibri" w:hAnsi="Calibri" w:cs="Calibri"/>
+          <w:sz w:val="20"/>
+          <w:szCs w:val="20"/>
         </w:rPr>
       </w:pPr>
     </w:p>
@@ -778,11 +2276,127 @@
       </w:rPr>
     </w:lvl>
   </w:abstractNum>
+  <w:abstractNum w:abstractNumId="2" w15:restartNumberingAfterBreak="0">
+    <w:nsid w:val="67A1668B"/>
+    <w:multiLevelType w:val="hybridMultilevel"/>
+    <w:tmpl w:val="75FE1726"/>
+    <w:lvl w:ilvl="0" w:tplc="08090003">
+      <w:start w:val="1"/>
+      <w:numFmt w:val="bullet"/>
+      <w:lvlText w:val="o"/>
+      <w:lvlJc w:val="left"/>
+      <w:pPr>
+        <w:ind w:left="360" w:hanging="360"/>
+      </w:pPr>
+      <w:rPr>
+        <w:rFonts w:ascii="Courier New" w:hAnsi="Courier New" w:cs="Courier New" w:hint="default"/>
+      </w:rPr>
+    </w:lvl>
+    <w:lvl w:ilvl="1" w:tplc="08090003" w:tentative="1">
+      <w:start w:val="1"/>
+      <w:numFmt w:val="bullet"/>
+      <w:lvlText w:val="o"/>
+      <w:lvlJc w:val="left"/>
+      <w:pPr>
+        <w:ind w:left="1080" w:hanging="360"/>
+      </w:pPr>
+      <w:rPr>
+        <w:rFonts w:ascii="Courier New" w:hAnsi="Courier New" w:cs="Courier New" w:hint="default"/>
+      </w:rPr>
+    </w:lvl>
+    <w:lvl w:ilvl="2" w:tplc="08090005" w:tentative="1">
+      <w:start w:val="1"/>
+      <w:numFmt w:val="bullet"/>
+      <w:lvlText w:val=""/>
+      <w:lvlJc w:val="left"/>
+      <w:pPr>
+        <w:ind w:left="1800" w:hanging="360"/>
+      </w:pPr>
+      <w:rPr>
+        <w:rFonts w:ascii="Wingdings" w:hAnsi="Wingdings" w:hint="default"/>
+      </w:rPr>
+    </w:lvl>
+    <w:lvl w:ilvl="3" w:tplc="08090001" w:tentative="1">
+      <w:start w:val="1"/>
+      <w:numFmt w:val="bullet"/>
+      <w:lvlText w:val=""/>
+      <w:lvlJc w:val="left"/>
+      <w:pPr>
+        <w:ind w:left="2520" w:hanging="360"/>
+      </w:pPr>
+      <w:rPr>
+        <w:rFonts w:ascii="Symbol" w:hAnsi="Symbol" w:hint="default"/>
+      </w:rPr>
+    </w:lvl>
+    <w:lvl w:ilvl="4" w:tplc="08090003" w:tentative="1">
+      <w:start w:val="1"/>
+      <w:numFmt w:val="bullet"/>
+      <w:lvlText w:val="o"/>
+      <w:lvlJc w:val="left"/>
+      <w:pPr>
+        <w:ind w:left="3240" w:hanging="360"/>
+      </w:pPr>
+      <w:rPr>
+        <w:rFonts w:ascii="Courier New" w:hAnsi="Courier New" w:cs="Courier New" w:hint="default"/>
+      </w:rPr>
+    </w:lvl>
+    <w:lvl w:ilvl="5" w:tplc="08090005" w:tentative="1">
+      <w:start w:val="1"/>
+      <w:numFmt w:val="bullet"/>
+      <w:lvlText w:val=""/>
+      <w:lvlJc w:val="left"/>
+      <w:pPr>
+        <w:ind w:left="3960" w:hanging="360"/>
+      </w:pPr>
+      <w:rPr>
+        <w:rFonts w:ascii="Wingdings" w:hAnsi="Wingdings" w:hint="default"/>
+      </w:rPr>
+    </w:lvl>
+    <w:lvl w:ilvl="6" w:tplc="08090001" w:tentative="1">
+      <w:start w:val="1"/>
+      <w:numFmt w:val="bullet"/>
+      <w:lvlText w:val=""/>
+      <w:lvlJc w:val="left"/>
+      <w:pPr>
+        <w:ind w:left="4680" w:hanging="360"/>
+      </w:pPr>
+      <w:rPr>
+        <w:rFonts w:ascii="Symbol" w:hAnsi="Symbol" w:hint="default"/>
+      </w:rPr>
+    </w:lvl>
+    <w:lvl w:ilvl="7" w:tplc="08090003" w:tentative="1">
+      <w:start w:val="1"/>
+      <w:numFmt w:val="bullet"/>
+      <w:lvlText w:val="o"/>
+      <w:lvlJc w:val="left"/>
+      <w:pPr>
+        <w:ind w:left="5400" w:hanging="360"/>
+      </w:pPr>
+      <w:rPr>
+        <w:rFonts w:ascii="Courier New" w:hAnsi="Courier New" w:cs="Courier New" w:hint="default"/>
+      </w:rPr>
+    </w:lvl>
+    <w:lvl w:ilvl="8" w:tplc="08090005" w:tentative="1">
+      <w:start w:val="1"/>
+      <w:numFmt w:val="bullet"/>
+      <w:lvlText w:val=""/>
+      <w:lvlJc w:val="left"/>
+      <w:pPr>
+        <w:ind w:left="6120" w:hanging="360"/>
+      </w:pPr>
+      <w:rPr>
+        <w:rFonts w:ascii="Wingdings" w:hAnsi="Wingdings" w:hint="default"/>
+      </w:rPr>
+    </w:lvl>
+  </w:abstractNum>
   <w:num w:numId="1" w16cid:durableId="84419518">
     <w:abstractNumId w:val="1"/>
   </w:num>
   <w:num w:numId="2" w16cid:durableId="1812670480">
     <w:abstractNumId w:val="0"/>
+  </w:num>
+  <w:num w:numId="3" w16cid:durableId="2124108327">
+    <w:abstractNumId w:val="2"/>
   </w:num>
 </w:numbering>
 </file>
@@ -1698,6 +3312,22 @@
       <w:spacing w:val="5"/>
     </w:rPr>
   </w:style>
+  <w:style w:type="table" w:styleId="TableGrid">
+    <w:name w:val="Table Grid"/>
+    <w:basedOn w:val="TableNormal"/>
+    <w:uiPriority w:val="39"/>
+    <w:rsid w:val="00DC6D8D"/>
+    <w:tblPr>
+      <w:tblBorders>
+        <w:top w:val="single" w:sz="4" w:space="0" w:color="auto"/>
+        <w:left w:val="single" w:sz="4" w:space="0" w:color="auto"/>
+        <w:bottom w:val="single" w:sz="4" w:space="0" w:color="auto"/>
+        <w:right w:val="single" w:sz="4" w:space="0" w:color="auto"/>
+        <w:insideH w:val="single" w:sz="4" w:space="0" w:color="auto"/>
+        <w:insideV w:val="single" w:sz="4" w:space="0" w:color="auto"/>
+      </w:tblBorders>
+    </w:tblPr>
+  </w:style>
 </w:styles>
 </file>
 

</xml_diff>